<commit_message>
Update DataPredict Libraries Licensing Agreement - White Label.docx
</commit_message>
<xml_diff>
--- a/docs/DataPredictLibrariesLicensingAgreements/DataPredict Libraries Licensing Agreement - White Label.docx
+++ b/docs/DataPredictLibrariesLicensingAgreements/DataPredict Libraries Licensing Agreement - White Label.docx
@@ -1073,7 +1073,10 @@
         <w:t xml:space="preserve">License Fee = Gross Revenue × </w:t>
       </w:r>
       <w:r>
-        <w:t>0.05</w:t>
+        <w:t>0.0</w:t>
+      </w:r>
+      <w:r>
+        <w:t>3</w:t>
       </w:r>
     </w:p>
     <w:p>
@@ -1706,16 +1709,10 @@
         <w:t xml:space="preserve">. Licensee is allowed to present </w:t>
       </w:r>
       <w:r>
-        <w:t xml:space="preserve">the use of </w:t>
-      </w:r>
-      <w:r>
-        <w:t>Licensor's source codes</w:t>
-      </w:r>
-      <w:r>
-        <w:t xml:space="preserve"> </w:t>
-      </w:r>
-      <w:r>
-        <w:t>of the Software Libraries</w:t>
+        <w:t>the use of Licensor's source codes</w:t>
+      </w:r>
+      <w:r>
+        <w:t xml:space="preserve"> of the Software Libraries</w:t>
       </w:r>
       <w:r>
         <w:t xml:space="preserve"> in a manner that would:</w:t>

</xml_diff>